<commit_message>
WEB - Edições no Relatório
</commit_message>
<xml_diff>
--- a/doc/Relatório_PlatSI_Grupo_ADG.docx
+++ b/doc/Relatório_PlatSI_Grupo_ADG.docx
@@ -705,15 +705,7 @@
                 <w:bCs/>
                 <w:sz w:val="20"/>
               </w:rPr>
-              <w:t>Andreia Agostinho</w:t>
-            </w:r>
-            <w:r>
-              <w:rPr>
-                <w:rFonts w:asciiTheme="minorHAnsi" w:hAnsiTheme="minorHAnsi" w:cstheme="minorHAnsi"/>
-                <w:bCs/>
-                <w:sz w:val="20"/>
-              </w:rPr>
-              <w:t xml:space="preserve"> </w:t>
+              <w:t xml:space="preserve">Andreia Agostinho </w:t>
             </w:r>
           </w:p>
         </w:tc>
@@ -1150,6 +1142,13 @@
     </w:p>
     <w:sdt>
       <w:sdtPr>
+        <w:rPr>
+          <w:rFonts w:ascii="Calibri" w:eastAsia="Times New Roman" w:hAnsi="Calibri" w:cs="Times New Roman"/>
+          <w:color w:val="000000" w:themeColor="text1"/>
+          <w:sz w:val="24"/>
+          <w:szCs w:val="24"/>
+          <w:lang w:eastAsia="en-US"/>
+        </w:rPr>
         <w:id w:val="-705797402"/>
         <w:docPartObj>
           <w:docPartGallery w:val="Table of Contents"/>
@@ -1158,13 +1157,8 @@
       </w:sdtPr>
       <w:sdtEndPr>
         <w:rPr>
-          <w:rFonts w:ascii="Calibri" w:eastAsia="Times New Roman" w:hAnsi="Calibri" w:cs="Times New Roman"/>
           <w:b/>
           <w:bCs/>
-          <w:color w:val="000000" w:themeColor="text1"/>
-          <w:sz w:val="24"/>
-          <w:szCs w:val="24"/>
-          <w:lang w:eastAsia="en-US"/>
         </w:rPr>
       </w:sdtEndPr>
       <w:sdtContent>
@@ -2319,6 +2313,9 @@
         <w:t>écnico Superior Pro</w:t>
       </w:r>
       <w:r>
+        <w:t>fissional</w:t>
+      </w:r>
+      <w:r>
         <w:t xml:space="preserve"> de Programação de Sistemas de Informação </w:t>
       </w:r>
       <w:r>
@@ -2349,162 +2346,177 @@
     <w:p>
       <w:pPr>
         <w:spacing w:line="360" w:lineRule="auto"/>
-        <w:rPr>
-          <w:highlight w:val="cyan"/>
-        </w:rPr>
-      </w:pPr>
-      <w:r>
-        <w:rPr>
-          <w:highlight w:val="cyan"/>
-        </w:rPr>
-        <w:t xml:space="preserve">Assim, para a </w:t>
-      </w:r>
-      <w:r>
-        <w:rPr>
-          <w:highlight w:val="cyan"/>
-        </w:rPr>
-        <w:t>presente u</w:t>
-      </w:r>
-      <w:r>
-        <w:rPr>
-          <w:highlight w:val="cyan"/>
-        </w:rPr>
-        <w:t xml:space="preserve">nidade </w:t>
-      </w:r>
-      <w:r>
-        <w:rPr>
-          <w:highlight w:val="cyan"/>
-        </w:rPr>
-        <w:t>c</w:t>
-      </w:r>
-      <w:r>
-        <w:rPr>
-          <w:highlight w:val="cyan"/>
-        </w:rPr>
-        <w:t>urricula</w:t>
-      </w:r>
-      <w:r>
-        <w:rPr>
-          <w:highlight w:val="cyan"/>
-        </w:rPr>
-        <w:t>r</w:t>
-      </w:r>
-      <w:r>
-        <w:rPr>
-          <w:highlight w:val="cyan"/>
-        </w:rPr>
-        <w:t>,</w:t>
-      </w:r>
-      <w:r>
-        <w:rPr>
-          <w:highlight w:val="cyan"/>
-        </w:rPr>
-        <w:t xml:space="preserve"> o objetivo</w:t>
-      </w:r>
-      <w:r>
-        <w:rPr>
-          <w:highlight w:val="cyan"/>
-        </w:rPr>
-        <w:t xml:space="preserve"> </w:t>
-      </w:r>
-      <w:r>
-        <w:rPr>
-          <w:highlight w:val="cyan"/>
-        </w:rPr>
-        <w:t xml:space="preserve">é a criação </w:t>
-      </w:r>
-      <w:r>
-        <w:rPr>
-          <w:highlight w:val="cyan"/>
-        </w:rPr>
-        <w:t xml:space="preserve">e desenvolvimento </w:t>
-      </w:r>
-      <w:r>
-        <w:rPr>
-          <w:highlight w:val="cyan"/>
-        </w:rPr>
-        <w:t>do Website</w:t>
-      </w:r>
-      <w:r>
-        <w:rPr>
-          <w:highlight w:val="cyan"/>
-        </w:rPr>
-        <w:t>, para a Unidade Curricular de SIS, o objetivo é o desenvolvimento de uma API e para a Unidade Curricular de AMSI</w:t>
-      </w:r>
-      <w:r>
-        <w:rPr>
-          <w:highlight w:val="cyan"/>
-        </w:rPr>
-        <w:t>, o objetivo é a criação de uma aplicação móvel.</w:t>
+      </w:pPr>
+      <w:r>
+        <w:t>A</w:t>
+      </w:r>
+      <w:r>
+        <w:t xml:space="preserve"> noss</w:t>
+      </w:r>
+      <w:r>
+        <w:t>a</w:t>
+      </w:r>
+      <w:r>
+        <w:t xml:space="preserve"> p</w:t>
+      </w:r>
+      <w:r>
+        <w:t xml:space="preserve">lataforma </w:t>
+      </w:r>
+      <w:r>
+        <w:t>consiste numa combinação de três componentes, sendo eles um Website, uma Aplicação Móvel e uma API.</w:t>
       </w:r>
     </w:p>
     <w:p>
       <w:pPr>
         <w:spacing w:line="360" w:lineRule="auto"/>
-        <w:rPr>
-          <w:highlight w:val="cyan"/>
-        </w:rPr>
-      </w:pPr>
-      <w:r>
-        <w:rPr>
-          <w:highlight w:val="cyan"/>
-        </w:rPr>
-        <w:t>O nosso projeto de gestão e reparação de veículos, consiste numa combinação de três componentes, sendo eles um Website, uma Aplicação Móvel e uma API.</w:t>
+      </w:pPr>
+      <w:r>
+        <w:t xml:space="preserve">Assim, para a </w:t>
+      </w:r>
+      <w:r>
+        <w:t>presente u</w:t>
+      </w:r>
+      <w:r>
+        <w:t xml:space="preserve">nidade </w:t>
+      </w:r>
+      <w:r>
+        <w:t>c</w:t>
+      </w:r>
+      <w:r>
+        <w:t>urricula</w:t>
+      </w:r>
+      <w:r>
+        <w:t>r</w:t>
+      </w:r>
+      <w:r>
+        <w:t>,</w:t>
+      </w:r>
+      <w:r>
+        <w:t xml:space="preserve"> o objetivo</w:t>
+      </w:r>
+      <w:r>
+        <w:t xml:space="preserve"> </w:t>
+      </w:r>
+      <w:r>
+        <w:t xml:space="preserve">é a criação </w:t>
+      </w:r>
+      <w:r>
+        <w:t xml:space="preserve">e desenvolvimento </w:t>
+      </w:r>
+      <w:r>
+        <w:t>do Website</w:t>
+      </w:r>
+      <w:r>
+        <w:t xml:space="preserve">, para a </w:t>
+      </w:r>
+      <w:r>
+        <w:t>u</w:t>
+      </w:r>
+      <w:r>
+        <w:t xml:space="preserve">nidade </w:t>
+      </w:r>
+      <w:r>
+        <w:t>c</w:t>
+      </w:r>
+      <w:r>
+        <w:t>urricular de S</w:t>
+      </w:r>
+      <w:r>
+        <w:t>erviços e Interoperabilidade de Sistemas</w:t>
+      </w:r>
+      <w:r>
+        <w:t>, o objetivo é o desenvolvimento d</w:t>
+      </w:r>
+      <w:r>
+        <w:t>a API, sendo esta</w:t>
+      </w:r>
+      <w:r>
+        <w:t xml:space="preserve"> uma API</w:t>
+      </w:r>
+      <w:r>
+        <w:t xml:space="preserve"> REST</w:t>
+      </w:r>
+      <w:r>
+        <w:t>,</w:t>
+      </w:r>
+      <w:r>
+        <w:t xml:space="preserve"> e para a </w:t>
+      </w:r>
+      <w:r>
+        <w:t>u</w:t>
+      </w:r>
+      <w:r>
+        <w:t xml:space="preserve">nidade </w:t>
+      </w:r>
+      <w:r>
+        <w:t>c</w:t>
+      </w:r>
+      <w:r>
+        <w:t>urricular de A</w:t>
+      </w:r>
+      <w:r>
+        <w:t>cesso Móvel a Sistemas de Informação</w:t>
+      </w:r>
+      <w:r>
+        <w:t>, o objetivo é a criação de uma aplicação móvel.</w:t>
+      </w:r>
+      <w:r>
+        <w:t xml:space="preserve"> </w:t>
       </w:r>
     </w:p>
     <w:p>
       <w:pPr>
         <w:spacing w:line="360" w:lineRule="auto"/>
-        <w:rPr>
-          <w:highlight w:val="cyan"/>
-        </w:rPr>
-      </w:pPr>
-      <w:r>
-        <w:rPr>
-          <w:highlight w:val="cyan"/>
-        </w:rPr>
-        <w:t xml:space="preserve">    No website, é onde se fazem gestão de contas de utilizador, onde vão ser vistos/registados os veículos, o seu estado e as suas reparações.</w:t>
+      </w:pPr>
+      <w:r>
+        <w:t xml:space="preserve">No website, é onde </w:t>
+      </w:r>
+      <w:r>
+        <w:t>ocorre a</w:t>
+      </w:r>
+      <w:r>
+        <w:t xml:space="preserve"> gestão de contas de utilizador, onde</w:t>
+      </w:r>
+      <w:r>
+        <w:t xml:space="preserve"> irão</w:t>
+      </w:r>
+      <w:r>
+        <w:t xml:space="preserve"> ser vistos/registados os veículos, o seu estado e as suas reparações.</w:t>
       </w:r>
     </w:p>
     <w:p>
       <w:pPr>
         <w:spacing w:line="360" w:lineRule="auto"/>
-        <w:rPr>
-          <w:highlight w:val="cyan"/>
-        </w:rPr>
-      </w:pPr>
-      <w:r>
-        <w:rPr>
-          <w:highlight w:val="cyan"/>
-        </w:rPr>
+      </w:pPr>
+      <w:r>
         <w:t>Na aplicação, é onde cada cliente tem listadas todas as reparações e os respetivos veículos, sendo também possível realizar todas as ações do website na ótica do cliente.</w:t>
       </w:r>
     </w:p>
     <w:p>
       <w:pPr>
         <w:spacing w:line="360" w:lineRule="auto"/>
-        <w:rPr>
-          <w:highlight w:val="cyan"/>
-        </w:rPr>
-      </w:pPr>
-      <w:r>
-        <w:rPr>
-          <w:highlight w:val="cyan"/>
-        </w:rPr>
-        <w:t>Por fim, relativamente à , para ser possível fazer uma interligação de dados entre ambos os componentes referidos anteriormente, procedemos ao desenvolvimento de uma API REST.</w:t>
+      </w:pPr>
+      <w:r>
+        <w:t>Por fim, para</w:t>
+      </w:r>
+      <w:r>
+        <w:t xml:space="preserve"> que haja</w:t>
+      </w:r>
+      <w:r>
+        <w:t xml:space="preserve"> uma interligação de dados entre ambos os componentes referidos anteriormente, procedemos ao desenvolvimento d</w:t>
+      </w:r>
+      <w:r>
+        <w:t>a</w:t>
+      </w:r>
+      <w:r>
+        <w:t xml:space="preserve"> API REST.</w:t>
       </w:r>
     </w:p>
     <w:p>
       <w:pPr>
         <w:spacing w:line="360" w:lineRule="auto"/>
-        <w:rPr>
-          <w:highlight w:val="cyan"/>
-        </w:rPr>
-      </w:pPr>
-      <w:r>
-        <w:rPr>
-          <w:highlight w:val="cyan"/>
-        </w:rPr>
+      </w:pPr>
+      <w:r>
         <w:t>O objetivo, é também que mesmo a nível internacional, se possam registar e verificar o histórico de reparações, centralizando assim todos os dados.</w:t>
       </w:r>
     </w:p>
@@ -2513,9 +2525,6 @@
         <w:spacing w:line="360" w:lineRule="auto"/>
       </w:pPr>
       <w:r>
-        <w:rPr>
-          <w:highlight w:val="cyan"/>
-        </w:rPr>
         <w:t>O projeto é comum entre ambas as disciplinas, mas as fases que traçam este projeto são divididas pelas três, conforme a sua pertinência.</w:t>
       </w:r>
     </w:p>
@@ -2524,13 +2533,7 @@
         <w:spacing w:line="360" w:lineRule="auto"/>
       </w:pPr>
       <w:r>
-        <w:t>Podemos referir também o facto de que o projeto tem como objetivo geral a consolidação de todo o conhecimento adquirido ao lo</w:t>
-      </w:r>
-      <w:r>
-        <w:t>n</w:t>
-      </w:r>
-      <w:r>
-        <w:t>go do curso.</w:t>
+        <w:t>Podemos referir também o facto de que o projeto tem como objetivo geral a consolidação de todo o conhecimento adquirido ao longo do curso.</w:t>
       </w:r>
     </w:p>
     <w:p>
@@ -2577,14 +2580,27 @@
       <w:r>
         <w:t xml:space="preserve">Tabela </w:t>
       </w:r>
-      <w:fldSimple w:instr=" SEQ Tabela \* ARABIC ">
-        <w:r>
-          <w:rPr>
-            <w:noProof/>
-          </w:rPr>
-          <w:t>1</w:t>
-        </w:r>
-      </w:fldSimple>
+      <w:r>
+        <w:fldChar w:fldCharType="begin"/>
+      </w:r>
+      <w:r>
+        <w:instrText xml:space="preserve"> SEQ Tabela \* ARABIC </w:instrText>
+      </w:r>
+      <w:r>
+        <w:fldChar w:fldCharType="separate"/>
+      </w:r>
+      <w:r>
+        <w:rPr>
+          <w:noProof/>
+        </w:rPr>
+        <w:t>1</w:t>
+      </w:r>
+      <w:r>
+        <w:rPr>
+          <w:noProof/>
+        </w:rPr>
+        <w:fldChar w:fldCharType="end"/>
+      </w:r>
       <w:r>
         <w:t xml:space="preserve"> - Requisitos Funcionais </w:t>
       </w:r>
@@ -3945,7 +3961,15 @@
               <w:cnfStyle w:val="000000100000" w:firstRow="0" w:lastRow="0" w:firstColumn="0" w:lastColumn="0" w:oddVBand="0" w:evenVBand="0" w:oddHBand="1" w:evenHBand="0" w:firstRowFirstColumn="0" w:firstRowLastColumn="0" w:lastRowFirstColumn="0" w:lastRowLastColumn="0"/>
             </w:pPr>
             <w:r>
-              <w:t xml:space="preserve">O sistema deverá enviar um e-mail ao cliente quando a reparação/manutenção do seu veiculo estiver concluída </w:t>
+              <w:t xml:space="preserve">O sistema deverá enviar um e-mail ao cliente quando a reparação/manutenção do seu </w:t>
+            </w:r>
+            <w:proofErr w:type="gramStart"/>
+            <w:r>
+              <w:t>veiculo</w:t>
+            </w:r>
+            <w:proofErr w:type="gramEnd"/>
+            <w:r>
+              <w:t xml:space="preserve"> estiver concluída </w:t>
             </w:r>
           </w:p>
         </w:tc>
@@ -4002,14 +4026,27 @@
         <w:lastRenderedPageBreak/>
         <w:t xml:space="preserve">Tabela </w:t>
       </w:r>
-      <w:fldSimple w:instr=" SEQ Tabela \* ARABIC ">
-        <w:r>
-          <w:rPr>
-            <w:noProof/>
-          </w:rPr>
-          <w:t>2</w:t>
-        </w:r>
-      </w:fldSimple>
+      <w:r>
+        <w:fldChar w:fldCharType="begin"/>
+      </w:r>
+      <w:r>
+        <w:instrText xml:space="preserve"> SEQ Tabela \* ARABIC </w:instrText>
+      </w:r>
+      <w:r>
+        <w:fldChar w:fldCharType="separate"/>
+      </w:r>
+      <w:r>
+        <w:rPr>
+          <w:noProof/>
+        </w:rPr>
+        <w:t>2</w:t>
+      </w:r>
+      <w:r>
+        <w:rPr>
+          <w:noProof/>
+        </w:rPr>
+        <w:fldChar w:fldCharType="end"/>
+      </w:r>
       <w:r>
         <w:t xml:space="preserve"> - </w:t>
       </w:r>
@@ -4445,7 +4482,15 @@
               <w:cnfStyle w:val="000000000000" w:firstRow="0" w:lastRow="0" w:firstColumn="0" w:lastColumn="0" w:oddVBand="0" w:evenVBand="0" w:oddHBand="0" w:evenHBand="0" w:firstRowFirstColumn="0" w:firstRowLastColumn="0" w:lastRowFirstColumn="0" w:lastRowLastColumn="0"/>
             </w:pPr>
             <w:r>
-              <w:t>O sistema deverá ter uma página onde conste os detalhes de um veiculo selecionado</w:t>
+              <w:t xml:space="preserve">O sistema deverá ter uma página onde conste os detalhes de um </w:t>
+            </w:r>
+            <w:proofErr w:type="gramStart"/>
+            <w:r>
+              <w:t>veiculo</w:t>
+            </w:r>
+            <w:proofErr w:type="gramEnd"/>
+            <w:r>
+              <w:t xml:space="preserve"> selecionado</w:t>
             </w:r>
           </w:p>
         </w:tc>
@@ -4705,7 +4750,15 @@
               <w:cnfStyle w:val="000000000000" w:firstRow="0" w:lastRow="0" w:firstColumn="0" w:lastColumn="0" w:oddVBand="0" w:evenVBand="0" w:oddHBand="0" w:evenHBand="0" w:firstRowFirstColumn="0" w:firstRowLastColumn="0" w:lastRowFirstColumn="0" w:lastRowLastColumn="0"/>
             </w:pPr>
             <w:r>
-              <w:t>O cliente deverá ter acesso a uma página onde conste os detalhes de um veiculo selecionado</w:t>
+              <w:t xml:space="preserve">O cliente deverá ter acesso a uma página onde conste os detalhes de um </w:t>
+            </w:r>
+            <w:proofErr w:type="gramStart"/>
+            <w:r>
+              <w:t>veiculo</w:t>
+            </w:r>
+            <w:proofErr w:type="gramEnd"/>
+            <w:r>
+              <w:t xml:space="preserve"> selecionado</w:t>
             </w:r>
             <w:r>
               <w:t xml:space="preserve"> e as respetivas manutenções e revisões</w:t>
@@ -5446,14 +5499,27 @@
       <w:r>
         <w:t xml:space="preserve">Tabela </w:t>
       </w:r>
-      <w:fldSimple w:instr=" SEQ Tabela \* ARABIC ">
-        <w:r>
-          <w:rPr>
-            <w:noProof/>
-          </w:rPr>
-          <w:t>3</w:t>
-        </w:r>
-      </w:fldSimple>
+      <w:r>
+        <w:fldChar w:fldCharType="begin"/>
+      </w:r>
+      <w:r>
+        <w:instrText xml:space="preserve"> SEQ Tabela \* ARABIC </w:instrText>
+      </w:r>
+      <w:r>
+        <w:fldChar w:fldCharType="separate"/>
+      </w:r>
+      <w:r>
+        <w:rPr>
+          <w:noProof/>
+        </w:rPr>
+        <w:t>3</w:t>
+      </w:r>
+      <w:r>
+        <w:rPr>
+          <w:noProof/>
+        </w:rPr>
+        <w:fldChar w:fldCharType="end"/>
+      </w:r>
       <w:r>
         <w:t xml:space="preserve"> - Tabela de User Stories do Back-office</w:t>
       </w:r>
@@ -5895,14 +5961,27 @@
         <w:lastRenderedPageBreak/>
         <w:t xml:space="preserve">Tabela </w:t>
       </w:r>
-      <w:fldSimple w:instr=" SEQ Tabela \* ARABIC ">
-        <w:r>
-          <w:rPr>
-            <w:noProof/>
-          </w:rPr>
-          <w:t>4</w:t>
-        </w:r>
-      </w:fldSimple>
+      <w:r>
+        <w:fldChar w:fldCharType="begin"/>
+      </w:r>
+      <w:r>
+        <w:instrText xml:space="preserve"> SEQ Tabela \* ARABIC </w:instrText>
+      </w:r>
+      <w:r>
+        <w:fldChar w:fldCharType="separate"/>
+      </w:r>
+      <w:r>
+        <w:rPr>
+          <w:noProof/>
+        </w:rPr>
+        <w:t>4</w:t>
+      </w:r>
+      <w:r>
+        <w:rPr>
+          <w:noProof/>
+        </w:rPr>
+        <w:fldChar w:fldCharType="end"/>
+      </w:r>
       <w:r>
         <w:t xml:space="preserve"> - </w:t>
       </w:r>
@@ -6541,7 +6620,15 @@
               <w:cnfStyle w:val="000000100000" w:firstRow="0" w:lastRow="0" w:firstColumn="0" w:lastColumn="0" w:oddVBand="0" w:evenVBand="0" w:oddHBand="1" w:evenHBand="0" w:firstRowFirstColumn="0" w:firstRowLastColumn="0" w:lastRowFirstColumn="0" w:lastRowLastColumn="0"/>
             </w:pPr>
             <w:r>
-              <w:t xml:space="preserve">Como Colaborador da plataforma devo conseguir adicionar, ver e gerir todas as reparações realizadas por mim em qualquer veiculo  </w:t>
+              <w:t xml:space="preserve">Como Colaborador da plataforma devo conseguir adicionar, ver e gerir todas as reparações realizadas por mim em qualquer </w:t>
+            </w:r>
+            <w:proofErr w:type="gramStart"/>
+            <w:r>
+              <w:t>veiculo</w:t>
+            </w:r>
+            <w:proofErr w:type="gramEnd"/>
+            <w:r>
+              <w:t xml:space="preserve">  </w:t>
             </w:r>
           </w:p>
         </w:tc>
@@ -6882,14 +6969,27 @@
       <w:r>
         <w:t xml:space="preserve">Tabela </w:t>
       </w:r>
-      <w:fldSimple w:instr=" SEQ Tabela \* ARABIC ">
-        <w:r>
-          <w:rPr>
-            <w:noProof/>
-          </w:rPr>
-          <w:t>5</w:t>
-        </w:r>
-      </w:fldSimple>
+      <w:r>
+        <w:fldChar w:fldCharType="begin"/>
+      </w:r>
+      <w:r>
+        <w:instrText xml:space="preserve"> SEQ Tabela \* ARABIC </w:instrText>
+      </w:r>
+      <w:r>
+        <w:fldChar w:fldCharType="separate"/>
+      </w:r>
+      <w:r>
+        <w:rPr>
+          <w:noProof/>
+        </w:rPr>
+        <w:t>5</w:t>
+      </w:r>
+      <w:r>
+        <w:rPr>
+          <w:noProof/>
+        </w:rPr>
+        <w:fldChar w:fldCharType="end"/>
+      </w:r>
       <w:r>
         <w:t xml:space="preserve"> - Tabela de Roles do RBAC</w:t>
       </w:r>
@@ -7172,14 +7272,27 @@
       <w:r>
         <w:t xml:space="preserve">Tabela </w:t>
       </w:r>
-      <w:fldSimple w:instr=" SEQ Tabela \* ARABIC ">
-        <w:r>
-          <w:rPr>
-            <w:noProof/>
-          </w:rPr>
-          <w:t>6</w:t>
-        </w:r>
-      </w:fldSimple>
+      <w:r>
+        <w:fldChar w:fldCharType="begin"/>
+      </w:r>
+      <w:r>
+        <w:instrText xml:space="preserve"> SEQ Tabela \* ARABIC </w:instrText>
+      </w:r>
+      <w:r>
+        <w:fldChar w:fldCharType="separate"/>
+      </w:r>
+      <w:r>
+        <w:rPr>
+          <w:noProof/>
+        </w:rPr>
+        <w:t>6</w:t>
+      </w:r>
+      <w:r>
+        <w:rPr>
+          <w:noProof/>
+        </w:rPr>
+        <w:fldChar w:fldCharType="end"/>
+      </w:r>
       <w:r>
         <w:t xml:space="preserve"> - Tabela de Rules do RBAC</w:t>
       </w:r>
@@ -11497,10 +11610,21 @@
 </file>
 
 <file path=customXml/item1.xml><?xml version="1.0" encoding="utf-8"?>
-<b:Sources xmlns:b="http://schemas.openxmlformats.org/officeDocument/2006/bibliography" xmlns="http://schemas.openxmlformats.org/officeDocument/2006/bibliography" SelectedStyle="/APASixthEditionOfficeOnline.xsl" StyleName="APA" Version="6"/>
+<?mso-contentType ?>
+<FormTemplates xmlns="http://schemas.microsoft.com/sharepoint/v3/contenttype/forms">
+  <Display>DocumentLibraryForm</Display>
+  <Edit>DocumentLibraryForm</Edit>
+  <New>DocumentLibraryForm</New>
+</FormTemplates>
 </file>
 
 <file path=customXml/item2.xml><?xml version="1.0" encoding="utf-8"?>
+<p:properties xmlns:p="http://schemas.microsoft.com/office/2006/metadata/properties" xmlns:xsi="http://www.w3.org/2001/XMLSchema-instance" xmlns:pc="http://schemas.microsoft.com/office/infopath/2007/PartnerControls">
+  <documentManagement/>
+</p:properties>
+</file>
+
+<file path=customXml/item3.xml><?xml version="1.0" encoding="utf-8"?>
 <ct:contentTypeSchema xmlns:ct="http://schemas.microsoft.com/office/2006/metadata/contentType" xmlns:ma="http://schemas.microsoft.com/office/2006/metadata/properties/metaAttributes" ct:_="" ma:_="" ma:contentTypeName="Documento" ma:contentTypeID="0x01010083D49F6BAABB9146ADD795FE9E41E9AB" ma:contentTypeVersion="7" ma:contentTypeDescription="Criar um novo documento." ma:contentTypeScope="" ma:versionID="8570e2e4348453eec5ba9753cf80dcd8">
   <xsd:schema xmlns:xsd="http://www.w3.org/2001/XMLSchema" xmlns:xs="http://www.w3.org/2001/XMLSchema" xmlns:p="http://schemas.microsoft.com/office/2006/metadata/properties" xmlns:ns2="95869c9e-2bf9-44ef-a2f6-804e125a656b" targetNamespace="http://schemas.microsoft.com/office/2006/metadata/properties" ma:root="true" ma:fieldsID="9d0c905cb7e20bdef9bafc65f4cea861" ns2:_="">
     <xsd:import namespace="95869c9e-2bf9-44ef-a2f6-804e125a656b"/>
@@ -11664,30 +11788,28 @@
 </ct:contentTypeSchema>
 </file>
 
-<file path=customXml/item3.xml><?xml version="1.0" encoding="utf-8"?>
-<p:properties xmlns:p="http://schemas.microsoft.com/office/2006/metadata/properties" xmlns:xsi="http://www.w3.org/2001/XMLSchema-instance" xmlns:pc="http://schemas.microsoft.com/office/infopath/2007/PartnerControls">
-  <documentManagement/>
-</p:properties>
-</file>
-
 <file path=customXml/item4.xml><?xml version="1.0" encoding="utf-8"?>
-<?mso-contentType ?>
-<FormTemplates xmlns="http://schemas.microsoft.com/sharepoint/v3/contenttype/forms">
-  <Display>DocumentLibraryForm</Display>
-  <Edit>DocumentLibraryForm</Edit>
-  <New>DocumentLibraryForm</New>
-</FormTemplates>
+<b:Sources xmlns:b="http://schemas.openxmlformats.org/officeDocument/2006/bibliography" xmlns="http://schemas.openxmlformats.org/officeDocument/2006/bibliography" SelectedStyle="/APASixthEditionOfficeOnline.xsl" StyleName="APA" Version="6"/>
 </file>
 
 <file path=customXml/itemProps1.xml><?xml version="1.0" encoding="utf-8"?>
-<ds:datastoreItem xmlns:ds="http://schemas.openxmlformats.org/officeDocument/2006/customXml" ds:itemID="{5D1DCC3D-41BE-437F-B0A0-25CBF3BF3A93}">
+<ds:datastoreItem xmlns:ds="http://schemas.openxmlformats.org/officeDocument/2006/customXml" ds:itemID="{3049E901-D460-4040-BE52-BFB2CA5EF0CE}">
   <ds:schemaRefs>
-    <ds:schemaRef ds:uri="http://schemas.openxmlformats.org/officeDocument/2006/bibliography"/>
+    <ds:schemaRef ds:uri="http://schemas.microsoft.com/sharepoint/v3/contenttype/forms"/>
   </ds:schemaRefs>
 </ds:datastoreItem>
 </file>
 
 <file path=customXml/itemProps2.xml><?xml version="1.0" encoding="utf-8"?>
+<ds:datastoreItem xmlns:ds="http://schemas.openxmlformats.org/officeDocument/2006/customXml" ds:itemID="{0D05F977-E0EB-4BDE-9CCC-35AE7F3468D1}">
+  <ds:schemaRefs>
+    <ds:schemaRef ds:uri="http://schemas.microsoft.com/office/2006/metadata/properties"/>
+    <ds:schemaRef ds:uri="http://schemas.microsoft.com/office/infopath/2007/PartnerControls"/>
+  </ds:schemaRefs>
+</ds:datastoreItem>
+</file>
+
+<file path=customXml/itemProps3.xml><?xml version="1.0" encoding="utf-8"?>
 <ds:datastoreItem xmlns:ds="http://schemas.openxmlformats.org/officeDocument/2006/customXml" ds:itemID="{58C2F69E-6A7F-421E-8BE0-2CCD1271F63D}">
   <ds:schemaRefs>
     <ds:schemaRef ds:uri="http://schemas.microsoft.com/office/2006/metadata/contentType"/>
@@ -11705,19 +11827,10 @@
 </ds:datastoreItem>
 </file>
 
-<file path=customXml/itemProps3.xml><?xml version="1.0" encoding="utf-8"?>
-<ds:datastoreItem xmlns:ds="http://schemas.openxmlformats.org/officeDocument/2006/customXml" ds:itemID="{0D05F977-E0EB-4BDE-9CCC-35AE7F3468D1}">
+<file path=customXml/itemProps4.xml><?xml version="1.0" encoding="utf-8"?>
+<ds:datastoreItem xmlns:ds="http://schemas.openxmlformats.org/officeDocument/2006/customXml" ds:itemID="{5D1DCC3D-41BE-437F-B0A0-25CBF3BF3A93}">
   <ds:schemaRefs>
-    <ds:schemaRef ds:uri="http://schemas.microsoft.com/office/2006/metadata/properties"/>
-    <ds:schemaRef ds:uri="http://schemas.microsoft.com/office/infopath/2007/PartnerControls"/>
-  </ds:schemaRefs>
-</ds:datastoreItem>
-</file>
-
-<file path=customXml/itemProps4.xml><?xml version="1.0" encoding="utf-8"?>
-<ds:datastoreItem xmlns:ds="http://schemas.openxmlformats.org/officeDocument/2006/customXml" ds:itemID="{3049E901-D460-4040-BE52-BFB2CA5EF0CE}">
-  <ds:schemaRefs>
-    <ds:schemaRef ds:uri="http://schemas.microsoft.com/sharepoint/v3/contenttype/forms"/>
+    <ds:schemaRef ds:uri="http://schemas.openxmlformats.org/officeDocument/2006/bibliography"/>
   </ds:schemaRefs>
 </ds:datastoreItem>
 </file>
</xml_diff>

<commit_message>
API - Continuação da Elaboração do Relatório
</commit_message>
<xml_diff>
--- a/doc/Relatório_PlatSI_Grupo_ADG.docx
+++ b/doc/Relatório_PlatSI_Grupo_ADG.docx
@@ -97,7 +97,7 @@
               <w:jc w:val="center"/>
             </w:pPr>
             <w:r>
-              <w:t xml:space="preserve">Curso de TeSP em </w:t>
+              <w:t xml:space="preserve">Curso TeSP em </w:t>
             </w:r>
             <w:r>
               <w:br/>
@@ -2348,22 +2348,7 @@
         <w:spacing w:line="360" w:lineRule="auto"/>
       </w:pPr>
       <w:r>
-        <w:t>A</w:t>
-      </w:r>
-      <w:r>
-        <w:t xml:space="preserve"> noss</w:t>
-      </w:r>
-      <w:r>
-        <w:t>a</w:t>
-      </w:r>
-      <w:r>
-        <w:t xml:space="preserve"> p</w:t>
-      </w:r>
-      <w:r>
-        <w:t xml:space="preserve">lataforma </w:t>
-      </w:r>
-      <w:r>
-        <w:t>consiste numa combinação de três componentes, sendo eles um Website, uma Aplicação Móvel e uma API.</w:t>
+        <w:t>A nossa plataforma consiste numa combinação de três componentes, sendo eles um Website, uma Aplicação Móvel e uma API.</w:t>
       </w:r>
     </w:p>
     <w:p>
@@ -2580,27 +2565,14 @@
       <w:r>
         <w:t xml:space="preserve">Tabela </w:t>
       </w:r>
-      <w:r>
-        <w:fldChar w:fldCharType="begin"/>
-      </w:r>
-      <w:r>
-        <w:instrText xml:space="preserve"> SEQ Tabela \* ARABIC </w:instrText>
-      </w:r>
-      <w:r>
-        <w:fldChar w:fldCharType="separate"/>
-      </w:r>
-      <w:r>
-        <w:rPr>
-          <w:noProof/>
-        </w:rPr>
-        <w:t>1</w:t>
-      </w:r>
-      <w:r>
-        <w:rPr>
-          <w:noProof/>
-        </w:rPr>
-        <w:fldChar w:fldCharType="end"/>
-      </w:r>
+      <w:fldSimple w:instr=" SEQ Tabela \* ARABIC ">
+        <w:r>
+          <w:rPr>
+            <w:noProof/>
+          </w:rPr>
+          <w:t>1</w:t>
+        </w:r>
+      </w:fldSimple>
       <w:r>
         <w:t xml:space="preserve"> - Requisitos Funcionais </w:t>
       </w:r>
@@ -3961,15 +3933,7 @@
               <w:cnfStyle w:val="000000100000" w:firstRow="0" w:lastRow="0" w:firstColumn="0" w:lastColumn="0" w:oddVBand="0" w:evenVBand="0" w:oddHBand="1" w:evenHBand="0" w:firstRowFirstColumn="0" w:firstRowLastColumn="0" w:lastRowFirstColumn="0" w:lastRowLastColumn="0"/>
             </w:pPr>
             <w:r>
-              <w:t xml:space="preserve">O sistema deverá enviar um e-mail ao cliente quando a reparação/manutenção do seu </w:t>
-            </w:r>
-            <w:proofErr w:type="gramStart"/>
-            <w:r>
-              <w:t>veiculo</w:t>
-            </w:r>
-            <w:proofErr w:type="gramEnd"/>
-            <w:r>
-              <w:t xml:space="preserve"> estiver concluída </w:t>
+              <w:t xml:space="preserve">O sistema deverá enviar um e-mail ao cliente quando a reparação/manutenção do seu veiculo estiver concluída </w:t>
             </w:r>
           </w:p>
         </w:tc>
@@ -4026,27 +3990,14 @@
         <w:lastRenderedPageBreak/>
         <w:t xml:space="preserve">Tabela </w:t>
       </w:r>
-      <w:r>
-        <w:fldChar w:fldCharType="begin"/>
-      </w:r>
-      <w:r>
-        <w:instrText xml:space="preserve"> SEQ Tabela \* ARABIC </w:instrText>
-      </w:r>
-      <w:r>
-        <w:fldChar w:fldCharType="separate"/>
-      </w:r>
-      <w:r>
-        <w:rPr>
-          <w:noProof/>
-        </w:rPr>
-        <w:t>2</w:t>
-      </w:r>
-      <w:r>
-        <w:rPr>
-          <w:noProof/>
-        </w:rPr>
-        <w:fldChar w:fldCharType="end"/>
-      </w:r>
+      <w:fldSimple w:instr=" SEQ Tabela \* ARABIC ">
+        <w:r>
+          <w:rPr>
+            <w:noProof/>
+          </w:rPr>
+          <w:t>2</w:t>
+        </w:r>
+      </w:fldSimple>
       <w:r>
         <w:t xml:space="preserve"> - </w:t>
       </w:r>
@@ -4482,15 +4433,7 @@
               <w:cnfStyle w:val="000000000000" w:firstRow="0" w:lastRow="0" w:firstColumn="0" w:lastColumn="0" w:oddVBand="0" w:evenVBand="0" w:oddHBand="0" w:evenHBand="0" w:firstRowFirstColumn="0" w:firstRowLastColumn="0" w:lastRowFirstColumn="0" w:lastRowLastColumn="0"/>
             </w:pPr>
             <w:r>
-              <w:t xml:space="preserve">O sistema deverá ter uma página onde conste os detalhes de um </w:t>
-            </w:r>
-            <w:proofErr w:type="gramStart"/>
-            <w:r>
-              <w:t>veiculo</w:t>
-            </w:r>
-            <w:proofErr w:type="gramEnd"/>
-            <w:r>
-              <w:t xml:space="preserve"> selecionado</w:t>
+              <w:t>O sistema deverá ter uma página onde conste os detalhes de um veiculo selecionado</w:t>
             </w:r>
           </w:p>
         </w:tc>
@@ -4750,15 +4693,7 @@
               <w:cnfStyle w:val="000000000000" w:firstRow="0" w:lastRow="0" w:firstColumn="0" w:lastColumn="0" w:oddVBand="0" w:evenVBand="0" w:oddHBand="0" w:evenHBand="0" w:firstRowFirstColumn="0" w:firstRowLastColumn="0" w:lastRowFirstColumn="0" w:lastRowLastColumn="0"/>
             </w:pPr>
             <w:r>
-              <w:t xml:space="preserve">O cliente deverá ter acesso a uma página onde conste os detalhes de um </w:t>
-            </w:r>
-            <w:proofErr w:type="gramStart"/>
-            <w:r>
-              <w:t>veiculo</w:t>
-            </w:r>
-            <w:proofErr w:type="gramEnd"/>
-            <w:r>
-              <w:t xml:space="preserve"> selecionado</w:t>
+              <w:t>O cliente deverá ter acesso a uma página onde conste os detalhes de um veiculo selecionado</w:t>
             </w:r>
             <w:r>
               <w:t xml:space="preserve"> e as respetivas manutenções e revisões</w:t>
@@ -5499,27 +5434,14 @@
       <w:r>
         <w:t xml:space="preserve">Tabela </w:t>
       </w:r>
-      <w:r>
-        <w:fldChar w:fldCharType="begin"/>
-      </w:r>
-      <w:r>
-        <w:instrText xml:space="preserve"> SEQ Tabela \* ARABIC </w:instrText>
-      </w:r>
-      <w:r>
-        <w:fldChar w:fldCharType="separate"/>
-      </w:r>
-      <w:r>
-        <w:rPr>
-          <w:noProof/>
-        </w:rPr>
-        <w:t>3</w:t>
-      </w:r>
-      <w:r>
-        <w:rPr>
-          <w:noProof/>
-        </w:rPr>
-        <w:fldChar w:fldCharType="end"/>
-      </w:r>
+      <w:fldSimple w:instr=" SEQ Tabela \* ARABIC ">
+        <w:r>
+          <w:rPr>
+            <w:noProof/>
+          </w:rPr>
+          <w:t>3</w:t>
+        </w:r>
+      </w:fldSimple>
       <w:r>
         <w:t xml:space="preserve"> - Tabela de User Stories do Back-office</w:t>
       </w:r>
@@ -5961,27 +5883,14 @@
         <w:lastRenderedPageBreak/>
         <w:t xml:space="preserve">Tabela </w:t>
       </w:r>
-      <w:r>
-        <w:fldChar w:fldCharType="begin"/>
-      </w:r>
-      <w:r>
-        <w:instrText xml:space="preserve"> SEQ Tabela \* ARABIC </w:instrText>
-      </w:r>
-      <w:r>
-        <w:fldChar w:fldCharType="separate"/>
-      </w:r>
-      <w:r>
-        <w:rPr>
-          <w:noProof/>
-        </w:rPr>
-        <w:t>4</w:t>
-      </w:r>
-      <w:r>
-        <w:rPr>
-          <w:noProof/>
-        </w:rPr>
-        <w:fldChar w:fldCharType="end"/>
-      </w:r>
+      <w:fldSimple w:instr=" SEQ Tabela \* ARABIC ">
+        <w:r>
+          <w:rPr>
+            <w:noProof/>
+          </w:rPr>
+          <w:t>4</w:t>
+        </w:r>
+      </w:fldSimple>
       <w:r>
         <w:t xml:space="preserve"> - </w:t>
       </w:r>
@@ -6620,15 +6529,7 @@
               <w:cnfStyle w:val="000000100000" w:firstRow="0" w:lastRow="0" w:firstColumn="0" w:lastColumn="0" w:oddVBand="0" w:evenVBand="0" w:oddHBand="1" w:evenHBand="0" w:firstRowFirstColumn="0" w:firstRowLastColumn="0" w:lastRowFirstColumn="0" w:lastRowLastColumn="0"/>
             </w:pPr>
             <w:r>
-              <w:t xml:space="preserve">Como Colaborador da plataforma devo conseguir adicionar, ver e gerir todas as reparações realizadas por mim em qualquer </w:t>
-            </w:r>
-            <w:proofErr w:type="gramStart"/>
-            <w:r>
-              <w:t>veiculo</w:t>
-            </w:r>
-            <w:proofErr w:type="gramEnd"/>
-            <w:r>
-              <w:t xml:space="preserve">  </w:t>
+              <w:t xml:space="preserve">Como Colaborador da plataforma devo conseguir adicionar, ver e gerir todas as reparações realizadas por mim em qualquer veiculo  </w:t>
             </w:r>
           </w:p>
         </w:tc>
@@ -6969,27 +6870,14 @@
       <w:r>
         <w:t xml:space="preserve">Tabela </w:t>
       </w:r>
-      <w:r>
-        <w:fldChar w:fldCharType="begin"/>
-      </w:r>
-      <w:r>
-        <w:instrText xml:space="preserve"> SEQ Tabela \* ARABIC </w:instrText>
-      </w:r>
-      <w:r>
-        <w:fldChar w:fldCharType="separate"/>
-      </w:r>
-      <w:r>
-        <w:rPr>
-          <w:noProof/>
-        </w:rPr>
-        <w:t>5</w:t>
-      </w:r>
-      <w:r>
-        <w:rPr>
-          <w:noProof/>
-        </w:rPr>
-        <w:fldChar w:fldCharType="end"/>
-      </w:r>
+      <w:fldSimple w:instr=" SEQ Tabela \* ARABIC ">
+        <w:r>
+          <w:rPr>
+            <w:noProof/>
+          </w:rPr>
+          <w:t>5</w:t>
+        </w:r>
+      </w:fldSimple>
       <w:r>
         <w:t xml:space="preserve"> - Tabela de Roles do RBAC</w:t>
       </w:r>
@@ -7272,27 +7160,14 @@
       <w:r>
         <w:t xml:space="preserve">Tabela </w:t>
       </w:r>
-      <w:r>
-        <w:fldChar w:fldCharType="begin"/>
-      </w:r>
-      <w:r>
-        <w:instrText xml:space="preserve"> SEQ Tabela \* ARABIC </w:instrText>
-      </w:r>
-      <w:r>
-        <w:fldChar w:fldCharType="separate"/>
-      </w:r>
-      <w:r>
-        <w:rPr>
-          <w:noProof/>
-        </w:rPr>
-        <w:t>6</w:t>
-      </w:r>
-      <w:r>
-        <w:rPr>
-          <w:noProof/>
-        </w:rPr>
-        <w:fldChar w:fldCharType="end"/>
-      </w:r>
+      <w:fldSimple w:instr=" SEQ Tabela \* ARABIC ">
+        <w:r>
+          <w:rPr>
+            <w:noProof/>
+          </w:rPr>
+          <w:t>6</w:t>
+        </w:r>
+      </w:fldSimple>
       <w:r>
         <w:t xml:space="preserve"> - Tabela de Rules do RBAC</w:t>
       </w:r>
@@ -11610,6 +11485,12 @@
 </file>
 
 <file path=customXml/item1.xml><?xml version="1.0" encoding="utf-8"?>
+<p:properties xmlns:p="http://schemas.microsoft.com/office/2006/metadata/properties" xmlns:xsi="http://www.w3.org/2001/XMLSchema-instance" xmlns:pc="http://schemas.microsoft.com/office/infopath/2007/PartnerControls">
+  <documentManagement/>
+</p:properties>
+</file>
+
+<file path=customXml/item2.xml><?xml version="1.0" encoding="utf-8"?>
 <?mso-contentType ?>
 <FormTemplates xmlns="http://schemas.microsoft.com/sharepoint/v3/contenttype/forms">
   <Display>DocumentLibraryForm</Display>
@@ -11618,13 +11499,11 @@
 </FormTemplates>
 </file>
 
-<file path=customXml/item2.xml><?xml version="1.0" encoding="utf-8"?>
-<p:properties xmlns:p="http://schemas.microsoft.com/office/2006/metadata/properties" xmlns:xsi="http://www.w3.org/2001/XMLSchema-instance" xmlns:pc="http://schemas.microsoft.com/office/infopath/2007/PartnerControls">
-  <documentManagement/>
-</p:properties>
+<file path=customXml/item3.xml><?xml version="1.0" encoding="utf-8"?>
+<b:Sources xmlns:b="http://schemas.openxmlformats.org/officeDocument/2006/bibliography" xmlns="http://schemas.openxmlformats.org/officeDocument/2006/bibliography" SelectedStyle="/APASixthEditionOfficeOnline.xsl" StyleName="APA" Version="6"/>
 </file>
 
-<file path=customXml/item3.xml><?xml version="1.0" encoding="utf-8"?>
+<file path=customXml/item4.xml><?xml version="1.0" encoding="utf-8"?>
 <ct:contentTypeSchema xmlns:ct="http://schemas.microsoft.com/office/2006/metadata/contentType" xmlns:ma="http://schemas.microsoft.com/office/2006/metadata/properties/metaAttributes" ct:_="" ma:_="" ma:contentTypeName="Documento" ma:contentTypeID="0x01010083D49F6BAABB9146ADD795FE9E41E9AB" ma:contentTypeVersion="7" ma:contentTypeDescription="Criar um novo documento." ma:contentTypeScope="" ma:versionID="8570e2e4348453eec5ba9753cf80dcd8">
   <xsd:schema xmlns:xsd="http://www.w3.org/2001/XMLSchema" xmlns:xs="http://www.w3.org/2001/XMLSchema" xmlns:p="http://schemas.microsoft.com/office/2006/metadata/properties" xmlns:ns2="95869c9e-2bf9-44ef-a2f6-804e125a656b" targetNamespace="http://schemas.microsoft.com/office/2006/metadata/properties" ma:root="true" ma:fieldsID="9d0c905cb7e20bdef9bafc65f4cea861" ns2:_="">
     <xsd:import namespace="95869c9e-2bf9-44ef-a2f6-804e125a656b"/>
@@ -11788,19 +11667,7 @@
 </ct:contentTypeSchema>
 </file>
 
-<file path=customXml/item4.xml><?xml version="1.0" encoding="utf-8"?>
-<b:Sources xmlns:b="http://schemas.openxmlformats.org/officeDocument/2006/bibliography" xmlns="http://schemas.openxmlformats.org/officeDocument/2006/bibliography" SelectedStyle="/APASixthEditionOfficeOnline.xsl" StyleName="APA" Version="6"/>
-</file>
-
 <file path=customXml/itemProps1.xml><?xml version="1.0" encoding="utf-8"?>
-<ds:datastoreItem xmlns:ds="http://schemas.openxmlformats.org/officeDocument/2006/customXml" ds:itemID="{3049E901-D460-4040-BE52-BFB2CA5EF0CE}">
-  <ds:schemaRefs>
-    <ds:schemaRef ds:uri="http://schemas.microsoft.com/sharepoint/v3/contenttype/forms"/>
-  </ds:schemaRefs>
-</ds:datastoreItem>
-</file>
-
-<file path=customXml/itemProps2.xml><?xml version="1.0" encoding="utf-8"?>
 <ds:datastoreItem xmlns:ds="http://schemas.openxmlformats.org/officeDocument/2006/customXml" ds:itemID="{0D05F977-E0EB-4BDE-9CCC-35AE7F3468D1}">
   <ds:schemaRefs>
     <ds:schemaRef ds:uri="http://schemas.microsoft.com/office/2006/metadata/properties"/>
@@ -11809,7 +11676,23 @@
 </ds:datastoreItem>
 </file>
 
+<file path=customXml/itemProps2.xml><?xml version="1.0" encoding="utf-8"?>
+<ds:datastoreItem xmlns:ds="http://schemas.openxmlformats.org/officeDocument/2006/customXml" ds:itemID="{3049E901-D460-4040-BE52-BFB2CA5EF0CE}">
+  <ds:schemaRefs>
+    <ds:schemaRef ds:uri="http://schemas.microsoft.com/sharepoint/v3/contenttype/forms"/>
+  </ds:schemaRefs>
+</ds:datastoreItem>
+</file>
+
 <file path=customXml/itemProps3.xml><?xml version="1.0" encoding="utf-8"?>
+<ds:datastoreItem xmlns:ds="http://schemas.openxmlformats.org/officeDocument/2006/customXml" ds:itemID="{5D1DCC3D-41BE-437F-B0A0-25CBF3BF3A93}">
+  <ds:schemaRefs>
+    <ds:schemaRef ds:uri="http://schemas.openxmlformats.org/officeDocument/2006/bibliography"/>
+  </ds:schemaRefs>
+</ds:datastoreItem>
+</file>
+
+<file path=customXml/itemProps4.xml><?xml version="1.0" encoding="utf-8"?>
 <ds:datastoreItem xmlns:ds="http://schemas.openxmlformats.org/officeDocument/2006/customXml" ds:itemID="{58C2F69E-6A7F-421E-8BE0-2CCD1271F63D}">
   <ds:schemaRefs>
     <ds:schemaRef ds:uri="http://schemas.microsoft.com/office/2006/metadata/contentType"/>
@@ -11825,12 +11708,4 @@
     <ds:schemaRef ds:uri="http://schemas.microsoft.com/internal/obd"/>
   </ds:schemaRefs>
 </ds:datastoreItem>
-</file>
-
-<file path=customXml/itemProps4.xml><?xml version="1.0" encoding="utf-8"?>
-<ds:datastoreItem xmlns:ds="http://schemas.openxmlformats.org/officeDocument/2006/customXml" ds:itemID="{5D1DCC3D-41BE-437F-B0A0-25CBF3BF3A93}">
-  <ds:schemaRefs>
-    <ds:schemaRef ds:uri="http://schemas.openxmlformats.org/officeDocument/2006/bibliography"/>
-  </ds:schemaRefs>
-</ds:datastoreItem>
 </file>
</xml_diff>